<commit_message>
Updated Graphs to Scatter Graphs
I changed all bar graphs to scatter graphs.
</commit_message>
<xml_diff>
--- a/HW1.docx
+++ b/HW1.docx
@@ -306,7 +306,7 @@
           <v:shape id="_x0000_i1025" type="#_x0000_t75" style="width:46.5pt;height:46.5pt" o:ole="">
             <v:imagedata r:id="rId8" o:title=""/>
           </v:shape>
-          <o:OLEObject Type="Embed" ProgID="Unknown" ShapeID="_x0000_i1025" DrawAspect="Content" ObjectID="_1483298879" r:id="rId9"/>
+          <o:OLEObject Type="Embed" ProgID="Unknown" ShapeID="_x0000_i1025" DrawAspect="Content" ObjectID="_1483423931" r:id="rId9"/>
         </w:object>
       </w:r>
     </w:p>
@@ -572,16 +572,7 @@
           <w:rFonts w:ascii="Century Gothic" w:hAnsi="Century Gothic" w:cs="Arial"/>
           <w:szCs w:val="20"/>
         </w:rPr>
-        <w:t>Jan</w:t>
-      </w:r>
-      <w:bookmarkStart w:id="0" w:name="_GoBack"/>
-      <w:bookmarkEnd w:id="0"/>
-      <w:r>
-        <w:rPr>
-          <w:rFonts w:ascii="Century Gothic" w:hAnsi="Century Gothic" w:cs="Arial"/>
-          <w:szCs w:val="20"/>
-        </w:rPr>
-        <w:t>uary 22, 2015</w:t>
+        <w:t>January 22, 2015</w:t>
       </w:r>
     </w:p>
     <w:p>
@@ -695,9 +686,9 @@
         </w:rPr>
         <w:drawing>
           <wp:inline distT="0" distB="0" distL="0" distR="0">
-            <wp:extent cx="4955932" cy="2743200"/>
-            <wp:effectExtent l="0" t="0" r="0" b="0"/>
-            <wp:docPr id="2" name="Picture 2"/>
+            <wp:extent cx="5008717" cy="2743200"/>
+            <wp:effectExtent l="0" t="0" r="1905" b="0"/>
+            <wp:docPr id="1" name="Picture 1"/>
             <wp:cNvGraphicFramePr>
               <a:graphicFrameLocks xmlns:a="http://schemas.openxmlformats.org/drawingml/2006/main" noChangeAspect="1"/>
             </wp:cNvGraphicFramePr>
@@ -705,7 +696,7 @@
               <a:graphicData uri="http://schemas.openxmlformats.org/drawingml/2006/picture">
                 <pic:pic xmlns:pic="http://schemas.openxmlformats.org/drawingml/2006/picture">
                   <pic:nvPicPr>
-                    <pic:cNvPr id="0" name="Population Data 1 Graph.png"/>
+                    <pic:cNvPr id="0" name="Population Data 1 Graph - Scatter.png"/>
                     <pic:cNvPicPr/>
                   </pic:nvPicPr>
                   <pic:blipFill>
@@ -723,7 +714,7 @@
                   <pic:spPr>
                     <a:xfrm>
                       <a:off x="0" y="0"/>
-                      <a:ext cx="4955932" cy="2743200"/>
+                      <a:ext cx="5008717" cy="2743200"/>
                     </a:xfrm>
                     <a:prstGeom prst="rect">
                       <a:avLst/>
@@ -1002,21 +993,7 @@
           <w:rFonts w:ascii="Century Gothic" w:hAnsi="Century Gothic"/>
           <w:szCs w:val="20"/>
         </w:rPr>
-        <w:t xml:space="preserve"> These students, however, were biased based on the group member’s friend lists, which mostly consisted of ID 113 students, although there were about 10-12% of </w:t>
-      </w:r>
-      <w:r>
-        <w:rPr>
-          <w:rFonts w:ascii="Century Gothic" w:hAnsi="Century Gothic"/>
-          <w:szCs w:val="20"/>
-        </w:rPr>
-        <w:t xml:space="preserve">students </w:t>
-      </w:r>
-      <w:r>
-        <w:rPr>
-          <w:rFonts w:ascii="Century Gothic" w:hAnsi="Century Gothic"/>
-          <w:szCs w:val="20"/>
-        </w:rPr>
-        <w:t>with ID 112 and above included.</w:t>
+        <w:t xml:space="preserve"> These students, however, were biased based on the group member’s friend lists, which mostly consisted of ID 113 students, although there were about 10-12% of students with ID 112 and above included.</w:t>
       </w:r>
     </w:p>
     <w:p>
@@ -1128,6 +1105,7 @@
           <w:szCs w:val="20"/>
         </w:rPr>
       </w:pPr>
+      <w:bookmarkStart w:id="0" w:name="_GoBack"/>
       <w:r>
         <w:rPr>
           <w:rFonts w:ascii="Century Gothic" w:hAnsi="Century Gothic"/>
@@ -1136,9 +1114,9 @@
         </w:rPr>
         <w:drawing>
           <wp:inline distT="0" distB="0" distL="0" distR="0">
-            <wp:extent cx="5419162" cy="2743200"/>
-            <wp:effectExtent l="0" t="0" r="0" b="0"/>
-            <wp:docPr id="3" name="Picture 3"/>
+            <wp:extent cx="4734757" cy="3657600"/>
+            <wp:effectExtent l="0" t="0" r="8890" b="0"/>
+            <wp:docPr id="4" name="Picture 4"/>
             <wp:cNvGraphicFramePr>
               <a:graphicFrameLocks xmlns:a="http://schemas.openxmlformats.org/drawingml/2006/main" noChangeAspect="1"/>
             </wp:cNvGraphicFramePr>
@@ -1146,7 +1124,7 @@
               <a:graphicData uri="http://schemas.openxmlformats.org/drawingml/2006/picture">
                 <pic:pic xmlns:pic="http://schemas.openxmlformats.org/drawingml/2006/picture">
                   <pic:nvPicPr>
-                    <pic:cNvPr id="0" name="Sample Data 1 Graph.png"/>
+                    <pic:cNvPr id="0" name="Sample Data 1 Graph - Scatter.png"/>
                     <pic:cNvPicPr/>
                   </pic:nvPicPr>
                   <pic:blipFill>
@@ -1164,7 +1142,7 @@
                   <pic:spPr>
                     <a:xfrm>
                       <a:off x="0" y="0"/>
-                      <a:ext cx="5419162" cy="2743200"/>
+                      <a:ext cx="4734757" cy="3657600"/>
                     </a:xfrm>
                     <a:prstGeom prst="rect">
                       <a:avLst/>
@@ -1176,6 +1154,7 @@
           </wp:inline>
         </w:drawing>
       </w:r>
+      <w:bookmarkEnd w:id="0"/>
     </w:p>
     <w:p>
       <w:pPr>
@@ -1191,21 +1170,7 @@
           <w:rFonts w:ascii="Century Gothic" w:hAnsi="Century Gothic"/>
           <w:b/>
         </w:rPr>
-        <w:t xml:space="preserve">Figure </w:t>
-      </w:r>
-      <w:r>
-        <w:rPr>
-          <w:rFonts w:ascii="Century Gothic" w:hAnsi="Century Gothic"/>
-          <w:b/>
-        </w:rPr>
-        <w:t>2</w:t>
-      </w:r>
-      <w:r>
-        <w:rPr>
-          <w:rFonts w:ascii="Century Gothic" w:hAnsi="Century Gothic"/>
-          <w:b/>
-        </w:rPr>
-        <w:t>.</w:t>
+        <w:t>Figure 2.</w:t>
       </w:r>
       <w:proofErr w:type="gramEnd"/>
       <w:r>
@@ -1213,14 +1178,7 @@
           <w:rFonts w:ascii="Century Gothic" w:hAnsi="Century Gothic"/>
           <w:b/>
         </w:rPr>
-        <w:t xml:space="preserve"> – Data Set of Average Hours Spend on Facebook Per Day from </w:t>
-      </w:r>
-      <w:r>
-        <w:rPr>
-          <w:rFonts w:ascii="Century Gothic" w:hAnsi="Century Gothic"/>
-          <w:b/>
-        </w:rPr>
-        <w:t xml:space="preserve">a Sample Space of Fifty </w:t>
+        <w:t xml:space="preserve"> – Data Set of Average Hours Spend on Facebook Per Day from a Sample Space of Fifty </w:t>
       </w:r>
       <w:proofErr w:type="spellStart"/>
       <w:r>
@@ -1258,19 +1216,7 @@
         <w:rPr>
           <w:rFonts w:ascii="Century Gothic" w:hAnsi="Century Gothic"/>
         </w:rPr>
-        <w:t>By further analysis of this dataset, we have gathered the following information: The mean of the dataset is 4.</w:t>
-      </w:r>
-      <w:r>
-        <w:rPr>
-          <w:rFonts w:ascii="Century Gothic" w:hAnsi="Century Gothic"/>
-        </w:rPr>
-        <w:t>98</w:t>
-      </w:r>
-      <w:r>
-        <w:rPr>
-          <w:rFonts w:ascii="Century Gothic" w:hAnsi="Century Gothic"/>
-        </w:rPr>
-        <w:t>; t</w:t>
+        <w:t>By further analysis of this dataset, we have gathered the following information: The mean of the dataset is 4.98; t</w:t>
       </w:r>
       <w:r>
         <w:rPr>
@@ -1282,31 +1228,7 @@
         <w:rPr>
           <w:rFonts w:ascii="Century Gothic" w:hAnsi="Century Gothic"/>
         </w:rPr>
-        <w:t xml:space="preserve">n is </w:t>
-      </w:r>
-      <w:r>
-        <w:rPr>
-          <w:rFonts w:ascii="Century Gothic" w:hAnsi="Century Gothic"/>
-        </w:rPr>
-        <w:t>5</w:t>
-      </w:r>
-      <w:r>
-        <w:rPr>
-          <w:rFonts w:ascii="Century Gothic" w:hAnsi="Century Gothic"/>
-        </w:rPr>
-        <w:t xml:space="preserve">; the mode is </w:t>
-      </w:r>
-      <w:r>
-        <w:rPr>
-          <w:rFonts w:ascii="Century Gothic" w:hAnsi="Century Gothic"/>
-        </w:rPr>
-        <w:t>5</w:t>
-      </w:r>
-      <w:r>
-        <w:rPr>
-          <w:rFonts w:ascii="Century Gothic" w:hAnsi="Century Gothic"/>
-        </w:rPr>
-        <w:t>; t</w:t>
+        <w:t>n is 5; the mode is 5; t</w:t>
       </w:r>
       <w:r>
         <w:rPr>
@@ -1318,13 +1240,7 @@
         <w:rPr>
           <w:rFonts w:ascii="Century Gothic" w:hAnsi="Century Gothic"/>
         </w:rPr>
-        <w:t>9.24</w:t>
-      </w:r>
-      <w:r>
-        <w:rPr>
-          <w:rFonts w:ascii="Century Gothic" w:hAnsi="Century Gothic"/>
-        </w:rPr>
-        <w:t>; and t</w:t>
+        <w:t>9.24; and t</w:t>
       </w:r>
       <w:r>
         <w:rPr>
@@ -1419,6 +1335,7 @@
             <w:docPartUnique/>
           </w:docPartObj>
         </w:sdtPr>
+        <w:sdtEndPr/>
         <w:sdtContent>
           <w:p>
             <w:pPr>

</xml_diff>